<commit_message>
update: fix DNA positio | all
</commit_message>
<xml_diff>
--- a/portfolio_johnlloydmayol_v1.docx
+++ b/portfolio_johnlloydmayol_v1.docx
@@ -1249,17 +1249,17 @@
           <w:szCs w:val="20"/>
         </w:rPr>
       </w:pPr>
-      <w:proofErr w:type="spellStart"/>
-      <w:r>
-        <w:rPr>
-          <w:rFonts w:ascii="Century Gothic" w:eastAsia="Times New Roman" w:hAnsi="Century Gothic" w:cs="Calibri"/>
-          <w:color w:val="000000"/>
-          <w:sz w:val="18"/>
-          <w:szCs w:val="20"/>
-        </w:rPr>
-        <w:t>Git</w:t>
-      </w:r>
-      <w:proofErr w:type="spellEnd"/>
+      <w:r>
+        <w:rPr>
+          <w:rFonts w:ascii="Century Gothic" w:eastAsia="Times New Roman" w:hAnsi="Century Gothic" w:cs="Calibri"/>
+          <w:color w:val="000000"/>
+          <w:sz w:val="18"/>
+          <w:szCs w:val="20"/>
+        </w:rPr>
+        <w:t>GIT</w:t>
+      </w:r>
+      <w:bookmarkStart w:id="0" w:name="_GoBack"/>
+      <w:bookmarkEnd w:id="0"/>
     </w:p>
     <w:p>
       <w:pPr>
@@ -1828,7 +1828,7 @@
                       <w:szCs w:val="18"/>
                       <w:lang w:val="en-US"/>
                     </w:rPr>
-                    <w:t>Software Developer - UI/UX</w:t>
+                    <w:t>UI/UX Designer</w:t>
                   </w:r>
                 </w:p>
                 <w:p>
@@ -2590,8 +2590,6 @@
           <w:szCs w:val="18"/>
         </w:rPr>
       </w:pPr>
-      <w:bookmarkStart w:id="0" w:name="_GoBack"/>
-      <w:bookmarkEnd w:id="0"/>
     </w:p>
     <w:sectPr>
       <w:type w:val="continuous"/>
@@ -4283,7 +4281,7 @@
 </file>
 
 <file path=customXml/itemProps1.xml><?xml version="1.0" encoding="utf-8"?>
-<ds:datastoreItem xmlns:ds="http://schemas.openxmlformats.org/officeDocument/2006/customXml" ds:itemID="{B0732AF8-840E-447B-B839-14F39F39931A}">
+<ds:datastoreItem xmlns:ds="http://schemas.openxmlformats.org/officeDocument/2006/customXml" ds:itemID="{1F641B6C-491E-4B5F-BFBB-075C3BF1D148}">
   <ds:schemaRefs>
     <ds:schemaRef ds:uri="http://schemas.openxmlformats.org/officeDocument/2006/bibliography"/>
   </ds:schemaRefs>

</xml_diff>

<commit_message>
update: change DNA date
</commit_message>
<xml_diff>
--- a/portfolio_johnlloydmayol_v1.docx
+++ b/portfolio_johnlloydmayol_v1.docx
@@ -1074,8 +1074,6 @@
         </w:rPr>
         <w:t>Figma</w:t>
       </w:r>
-      <w:bookmarkStart w:id="0" w:name="_GoBack"/>
-      <w:bookmarkEnd w:id="0"/>
     </w:p>
     <w:p>
       <w:pPr>
@@ -1865,7 +1863,15 @@
                     <w:rPr>
                       <w:sz w:val="18"/>
                     </w:rPr>
-                    <w:t>(July 2021 – Present)</w:t>
+                    <w:t>(July 2021 – March 2022</w:t>
+                  </w:r>
+                  <w:bookmarkStart w:id="0" w:name="_GoBack"/>
+                  <w:bookmarkEnd w:id="0"/>
+                  <w:r>
+                    <w:rPr>
+                      <w:sz w:val="18"/>
+                    </w:rPr>
+                    <w:t>)</w:t>
                   </w:r>
                 </w:p>
                 <w:p>
@@ -4303,7 +4309,7 @@
 </file>
 
 <file path=customXml/itemProps1.xml><?xml version="1.0" encoding="utf-8"?>
-<ds:datastoreItem xmlns:ds="http://schemas.openxmlformats.org/officeDocument/2006/customXml" ds:itemID="{C3115E09-523D-4380-A78B-08657058FF7B}">
+<ds:datastoreItem xmlns:ds="http://schemas.openxmlformats.org/officeDocument/2006/customXml" ds:itemID="{B4AAF3E7-DCB3-4075-81BB-C48766B8FDC0}">
   <ds:schemaRefs>
     <ds:schemaRef ds:uri="http://schemas.openxmlformats.org/officeDocument/2006/bibliography"/>
   </ds:schemaRefs>

</xml_diff>